<commit_message>
add DSA task 2 and responsive portfolio website (task2)
</commit_message>
<xml_diff>
--- a/task-5/Task-5.docx
+++ b/task-5/Task-5.docx
@@ -3802,6 +3802,16 @@
     </w:p>
     <w:p>
       <w:pPr>
+        <w:ind w:left="1440"/>
+        <w:rPr>
+          <w:rFonts w:ascii="Plus Jakarta Sans" w:eastAsia="Plus Jakarta Sans" w:hAnsi="Plus Jakarta Sans" w:cs="Plus Jakarta Sans"/>
+          <w:sz w:val="24"/>
+          <w:szCs w:val="24"/>
+        </w:rPr>
+      </w:pPr>
+    </w:p>
+    <w:p>
+      <w:pPr>
         <w:rPr>
           <w:rFonts w:ascii="Plus Jakarta Sans" w:eastAsia="Plus Jakarta Sans" w:hAnsi="Plus Jakarta Sans" w:cs="Plus Jakarta Sans"/>
           <w:sz w:val="24"/>
@@ -3900,6 +3910,7 @@
           <w:sz w:val="24"/>
           <w:szCs w:val="24"/>
         </w:rPr>
+        <w:lastRenderedPageBreak/>
         <w:t>Animal.prototype.eat = function() {</w:t>
       </w:r>
     </w:p>
@@ -3917,426 +3928,614 @@
           <w:sz w:val="24"/>
           <w:szCs w:val="24"/>
         </w:rPr>
+        <w:t xml:space="preserve">  console.log(`${this.name} is eating.`);</w:t>
+      </w:r>
+    </w:p>
+    <w:p>
+      <w:pPr>
+        <w:rPr>
+          <w:rFonts w:ascii="Plus Jakarta Sans" w:eastAsia="Plus Jakarta Sans" w:hAnsi="Plus Jakarta Sans" w:cs="Plus Jakarta Sans"/>
+          <w:sz w:val="24"/>
+          <w:szCs w:val="24"/>
+        </w:rPr>
+      </w:pPr>
+      <w:r>
+        <w:rPr>
+          <w:rFonts w:ascii="Plus Jakarta Sans" w:eastAsia="Plus Jakarta Sans" w:hAnsi="Plus Jakarta Sans" w:cs="Plus Jakarta Sans"/>
+          <w:sz w:val="24"/>
+          <w:szCs w:val="24"/>
+        </w:rPr>
+        <w:t>};</w:t>
+      </w:r>
+    </w:p>
+    <w:p>
+      <w:pPr>
+        <w:rPr>
+          <w:rFonts w:ascii="Plus Jakarta Sans" w:eastAsia="Plus Jakarta Sans" w:hAnsi="Plus Jakarta Sans" w:cs="Plus Jakarta Sans"/>
+          <w:sz w:val="24"/>
+          <w:szCs w:val="24"/>
+        </w:rPr>
+      </w:pPr>
+    </w:p>
+    <w:p>
+      <w:pPr>
+        <w:rPr>
+          <w:rFonts w:ascii="Plus Jakarta Sans" w:eastAsia="Plus Jakarta Sans" w:hAnsi="Plus Jakarta Sans" w:cs="Plus Jakarta Sans"/>
+          <w:sz w:val="24"/>
+          <w:szCs w:val="24"/>
+        </w:rPr>
+      </w:pPr>
+      <w:r>
+        <w:rPr>
+          <w:rFonts w:ascii="Plus Jakarta Sans" w:eastAsia="Plus Jakarta Sans" w:hAnsi="Plus Jakarta Sans" w:cs="Plus Jakarta Sans"/>
+          <w:sz w:val="24"/>
+          <w:szCs w:val="24"/>
+        </w:rPr>
+        <w:t>// Child constructor</w:t>
+      </w:r>
+    </w:p>
+    <w:p>
+      <w:pPr>
+        <w:rPr>
+          <w:rFonts w:ascii="Plus Jakarta Sans" w:eastAsia="Plus Jakarta Sans" w:hAnsi="Plus Jakarta Sans" w:cs="Plus Jakarta Sans"/>
+          <w:sz w:val="24"/>
+          <w:szCs w:val="24"/>
+        </w:rPr>
+      </w:pPr>
+      <w:r>
+        <w:rPr>
+          <w:rFonts w:ascii="Plus Jakarta Sans" w:eastAsia="Plus Jakarta Sans" w:hAnsi="Plus Jakarta Sans" w:cs="Plus Jakarta Sans"/>
+          <w:sz w:val="24"/>
+          <w:szCs w:val="24"/>
+        </w:rPr>
+        <w:t>function Dog(name, breed) {</w:t>
+      </w:r>
+    </w:p>
+    <w:p>
+      <w:pPr>
+        <w:rPr>
+          <w:rFonts w:ascii="Plus Jakarta Sans" w:eastAsia="Plus Jakarta Sans" w:hAnsi="Plus Jakarta Sans" w:cs="Plus Jakarta Sans"/>
+          <w:sz w:val="24"/>
+          <w:szCs w:val="24"/>
+        </w:rPr>
+      </w:pPr>
+      <w:r>
+        <w:rPr>
+          <w:rFonts w:ascii="Plus Jakarta Sans" w:eastAsia="Plus Jakarta Sans" w:hAnsi="Plus Jakarta Sans" w:cs="Plus Jakarta Sans"/>
+          <w:sz w:val="24"/>
+          <w:szCs w:val="24"/>
+        </w:rPr>
+        <w:t xml:space="preserve">  Animal.call(this, name); // Call parent constructor</w:t>
+      </w:r>
+    </w:p>
+    <w:p>
+      <w:pPr>
+        <w:rPr>
+          <w:rFonts w:ascii="Plus Jakarta Sans" w:eastAsia="Plus Jakarta Sans" w:hAnsi="Plus Jakarta Sans" w:cs="Plus Jakarta Sans"/>
+          <w:sz w:val="24"/>
+          <w:szCs w:val="24"/>
+        </w:rPr>
+      </w:pPr>
+      <w:r>
+        <w:rPr>
+          <w:rFonts w:ascii="Plus Jakarta Sans" w:eastAsia="Plus Jakarta Sans" w:hAnsi="Plus Jakarta Sans" w:cs="Plus Jakarta Sans"/>
+          <w:sz w:val="24"/>
+          <w:szCs w:val="24"/>
+        </w:rPr>
+        <w:t xml:space="preserve">  this.breed = breed;</w:t>
+      </w:r>
+    </w:p>
+    <w:p>
+      <w:pPr>
+        <w:rPr>
+          <w:rFonts w:ascii="Plus Jakarta Sans" w:eastAsia="Plus Jakarta Sans" w:hAnsi="Plus Jakarta Sans" w:cs="Plus Jakarta Sans"/>
+          <w:sz w:val="24"/>
+          <w:szCs w:val="24"/>
+        </w:rPr>
+      </w:pPr>
+      <w:r>
+        <w:rPr>
+          <w:rFonts w:ascii="Plus Jakarta Sans" w:eastAsia="Plus Jakarta Sans" w:hAnsi="Plus Jakarta Sans" w:cs="Plus Jakarta Sans"/>
+          <w:sz w:val="24"/>
+          <w:szCs w:val="24"/>
+        </w:rPr>
+        <w:t>}</w:t>
+      </w:r>
+    </w:p>
+    <w:p>
+      <w:pPr>
+        <w:rPr>
+          <w:rFonts w:ascii="Plus Jakarta Sans" w:eastAsia="Plus Jakarta Sans" w:hAnsi="Plus Jakarta Sans" w:cs="Plus Jakarta Sans"/>
+          <w:sz w:val="24"/>
+          <w:szCs w:val="24"/>
+        </w:rPr>
+      </w:pPr>
+    </w:p>
+    <w:p>
+      <w:pPr>
+        <w:rPr>
+          <w:rFonts w:ascii="Plus Jakarta Sans" w:eastAsia="Plus Jakarta Sans" w:hAnsi="Plus Jakarta Sans" w:cs="Plus Jakarta Sans"/>
+          <w:sz w:val="24"/>
+          <w:szCs w:val="24"/>
+        </w:rPr>
+      </w:pPr>
+      <w:r>
+        <w:rPr>
+          <w:rFonts w:ascii="Plus Jakarta Sans" w:eastAsia="Plus Jakarta Sans" w:hAnsi="Plus Jakarta Sans" w:cs="Plus Jakarta Sans"/>
+          <w:sz w:val="24"/>
+          <w:szCs w:val="24"/>
+        </w:rPr>
+        <w:t>// Inherit from Animal</w:t>
+      </w:r>
+    </w:p>
+    <w:p>
+      <w:pPr>
+        <w:rPr>
+          <w:rFonts w:ascii="Plus Jakarta Sans" w:eastAsia="Plus Jakarta Sans" w:hAnsi="Plus Jakarta Sans" w:cs="Plus Jakarta Sans"/>
+          <w:sz w:val="24"/>
+          <w:szCs w:val="24"/>
+        </w:rPr>
+      </w:pPr>
+      <w:r>
+        <w:rPr>
+          <w:rFonts w:ascii="Plus Jakarta Sans" w:eastAsia="Plus Jakarta Sans" w:hAnsi="Plus Jakarta Sans" w:cs="Plus Jakarta Sans"/>
+          <w:sz w:val="24"/>
+          <w:szCs w:val="24"/>
+        </w:rPr>
+        <w:t>Dog.prototype = Object.create(Animal.prototype);</w:t>
+      </w:r>
+    </w:p>
+    <w:p>
+      <w:pPr>
+        <w:rPr>
+          <w:rFonts w:ascii="Plus Jakarta Sans" w:eastAsia="Plus Jakarta Sans" w:hAnsi="Plus Jakarta Sans" w:cs="Plus Jakarta Sans"/>
+          <w:sz w:val="24"/>
+          <w:szCs w:val="24"/>
+        </w:rPr>
+      </w:pPr>
+      <w:r>
+        <w:rPr>
+          <w:rFonts w:ascii="Plus Jakarta Sans" w:eastAsia="Plus Jakarta Sans" w:hAnsi="Plus Jakarta Sans" w:cs="Plus Jakarta Sans"/>
+          <w:sz w:val="24"/>
+          <w:szCs w:val="24"/>
+        </w:rPr>
+        <w:t>Dog.prototype.constructor = Dog;</w:t>
+      </w:r>
+    </w:p>
+    <w:p>
+      <w:pPr>
+        <w:rPr>
+          <w:rFonts w:ascii="Plus Jakarta Sans" w:eastAsia="Plus Jakarta Sans" w:hAnsi="Plus Jakarta Sans" w:cs="Plus Jakarta Sans"/>
+          <w:sz w:val="24"/>
+          <w:szCs w:val="24"/>
+        </w:rPr>
+      </w:pPr>
+    </w:p>
+    <w:p>
+      <w:pPr>
+        <w:rPr>
+          <w:rFonts w:ascii="Plus Jakarta Sans" w:eastAsia="Plus Jakarta Sans" w:hAnsi="Plus Jakarta Sans" w:cs="Plus Jakarta Sans"/>
+          <w:sz w:val="24"/>
+          <w:szCs w:val="24"/>
+        </w:rPr>
+      </w:pPr>
+      <w:r>
+        <w:rPr>
+          <w:rFonts w:ascii="Plus Jakarta Sans" w:eastAsia="Plus Jakarta Sans" w:hAnsi="Plus Jakarta Sans" w:cs="Plus Jakarta Sans"/>
+          <w:sz w:val="24"/>
+          <w:szCs w:val="24"/>
+        </w:rPr>
+        <w:t>// Child method</w:t>
+      </w:r>
+    </w:p>
+    <w:p>
+      <w:pPr>
+        <w:rPr>
+          <w:rFonts w:ascii="Plus Jakarta Sans" w:eastAsia="Plus Jakarta Sans" w:hAnsi="Plus Jakarta Sans" w:cs="Plus Jakarta Sans"/>
+          <w:sz w:val="24"/>
+          <w:szCs w:val="24"/>
+        </w:rPr>
+      </w:pPr>
+      <w:r>
+        <w:rPr>
+          <w:rFonts w:ascii="Plus Jakarta Sans" w:eastAsia="Plus Jakarta Sans" w:hAnsi="Plus Jakarta Sans" w:cs="Plus Jakarta Sans"/>
+          <w:sz w:val="24"/>
+          <w:szCs w:val="24"/>
+        </w:rPr>
+        <w:t>Dog.prototype.bark = function() {</w:t>
+      </w:r>
+    </w:p>
+    <w:p>
+      <w:pPr>
+        <w:rPr>
+          <w:rFonts w:ascii="Plus Jakarta Sans" w:eastAsia="Plus Jakarta Sans" w:hAnsi="Plus Jakarta Sans" w:cs="Plus Jakarta Sans"/>
+          <w:sz w:val="24"/>
+          <w:szCs w:val="24"/>
+        </w:rPr>
+      </w:pPr>
+      <w:r>
+        <w:rPr>
+          <w:rFonts w:ascii="Plus Jakarta Sans" w:eastAsia="Plus Jakarta Sans" w:hAnsi="Plus Jakarta Sans" w:cs="Plus Jakarta Sans"/>
+          <w:sz w:val="24"/>
+          <w:szCs w:val="24"/>
+        </w:rPr>
+        <w:t xml:space="preserve">  console.log(`${this.name} is barking.`);</w:t>
+      </w:r>
+    </w:p>
+    <w:p>
+      <w:pPr>
+        <w:rPr>
+          <w:rFonts w:ascii="Plus Jakarta Sans" w:eastAsia="Plus Jakarta Sans" w:hAnsi="Plus Jakarta Sans" w:cs="Plus Jakarta Sans"/>
+          <w:sz w:val="24"/>
+          <w:szCs w:val="24"/>
+        </w:rPr>
+      </w:pPr>
+      <w:r>
+        <w:rPr>
+          <w:rFonts w:ascii="Plus Jakarta Sans" w:eastAsia="Plus Jakarta Sans" w:hAnsi="Plus Jakarta Sans" w:cs="Plus Jakarta Sans"/>
+          <w:sz w:val="24"/>
+          <w:szCs w:val="24"/>
+        </w:rPr>
+        <w:t>};</w:t>
+      </w:r>
+    </w:p>
+    <w:p>
+      <w:pPr>
+        <w:rPr>
+          <w:rFonts w:ascii="Plus Jakarta Sans" w:eastAsia="Plus Jakarta Sans" w:hAnsi="Plus Jakarta Sans" w:cs="Plus Jakarta Sans"/>
+          <w:sz w:val="24"/>
+          <w:szCs w:val="24"/>
+        </w:rPr>
+      </w:pPr>
+    </w:p>
+    <w:p>
+      <w:pPr>
+        <w:rPr>
+          <w:rFonts w:ascii="Plus Jakarta Sans" w:eastAsia="Plus Jakarta Sans" w:hAnsi="Plus Jakarta Sans" w:cs="Plus Jakarta Sans"/>
+          <w:sz w:val="24"/>
+          <w:szCs w:val="24"/>
+        </w:rPr>
+      </w:pPr>
+      <w:r>
+        <w:rPr>
+          <w:rFonts w:ascii="Plus Jakarta Sans" w:eastAsia="Plus Jakarta Sans" w:hAnsi="Plus Jakarta Sans" w:cs="Plus Jakarta Sans"/>
+          <w:sz w:val="24"/>
+          <w:szCs w:val="24"/>
+        </w:rPr>
+        <w:t>const dog1 = new Dog('Buddy', 'Labrador');</w:t>
+      </w:r>
+    </w:p>
+    <w:p>
+      <w:pPr>
+        <w:rPr>
+          <w:rFonts w:ascii="Plus Jakarta Sans" w:eastAsia="Plus Jakarta Sans" w:hAnsi="Plus Jakarta Sans" w:cs="Plus Jakarta Sans"/>
+          <w:sz w:val="24"/>
+          <w:szCs w:val="24"/>
+        </w:rPr>
+      </w:pPr>
+      <w:r>
+        <w:rPr>
+          <w:rFonts w:ascii="Plus Jakarta Sans" w:eastAsia="Plus Jakarta Sans" w:hAnsi="Plus Jakarta Sans" w:cs="Plus Jakarta Sans"/>
+          <w:sz w:val="24"/>
+          <w:szCs w:val="24"/>
+        </w:rPr>
+        <w:t>dog1.eat();  // Buddy is eating.</w:t>
+      </w:r>
+    </w:p>
+    <w:p>
+      <w:pPr>
+        <w:rPr>
+          <w:rFonts w:ascii="Plus Jakarta Sans" w:eastAsia="Plus Jakarta Sans" w:hAnsi="Plus Jakarta Sans" w:cs="Plus Jakarta Sans"/>
+          <w:sz w:val="24"/>
+          <w:szCs w:val="24"/>
+        </w:rPr>
+      </w:pPr>
+      <w:r>
+        <w:rPr>
+          <w:rFonts w:ascii="Plus Jakarta Sans" w:eastAsia="Plus Jakarta Sans" w:hAnsi="Plus Jakarta Sans" w:cs="Plus Jakarta Sans"/>
+          <w:sz w:val="24"/>
+          <w:szCs w:val="24"/>
+        </w:rPr>
+        <w:t>dog1.bark(); // Buddy is barking.</w:t>
+      </w:r>
+    </w:p>
+    <w:p>
+      <w:pPr>
+        <w:rPr>
+          <w:rFonts w:ascii="Plus Jakarta Sans" w:eastAsia="Plus Jakarta Sans" w:hAnsi="Plus Jakarta Sans" w:cs="Plus Jakarta Sans"/>
+          <w:sz w:val="24"/>
+          <w:szCs w:val="24"/>
+        </w:rPr>
+      </w:pPr>
+    </w:p>
+    <w:p>
+      <w:pPr>
+        <w:rPr>
+          <w:rFonts w:ascii="Plus Jakarta Sans" w:eastAsia="Plus Jakarta Sans" w:hAnsi="Plus Jakarta Sans" w:cs="Plus Jakarta Sans"/>
+          <w:sz w:val="24"/>
+          <w:szCs w:val="24"/>
+        </w:rPr>
+      </w:pPr>
+      <w:r>
+        <w:rPr>
+          <w:rFonts w:ascii="Plus Jakarta Sans" w:eastAsia="Plus Jakarta Sans" w:hAnsi="Plus Jakarta Sans" w:cs="Plus Jakarta Sans"/>
+          <w:sz w:val="24"/>
+          <w:szCs w:val="24"/>
+        </w:rPr>
+        <w:t>Using ES6 class syntax:</w:t>
+      </w:r>
+    </w:p>
+    <w:p>
+      <w:pPr>
+        <w:rPr>
+          <w:rFonts w:ascii="Plus Jakarta Sans" w:eastAsia="Plus Jakarta Sans" w:hAnsi="Plus Jakarta Sans" w:cs="Plus Jakarta Sans"/>
+          <w:sz w:val="24"/>
+          <w:szCs w:val="24"/>
+        </w:rPr>
+      </w:pPr>
+      <w:r>
+        <w:rPr>
+          <w:rFonts w:ascii="Plus Jakarta Sans" w:eastAsia="Plus Jakarta Sans" w:hAnsi="Plus Jakarta Sans" w:cs="Plus Jakarta Sans"/>
+          <w:sz w:val="24"/>
+          <w:szCs w:val="24"/>
+        </w:rPr>
+        <w:t>// Parent class</w:t>
+      </w:r>
+    </w:p>
+    <w:p>
+      <w:pPr>
+        <w:rPr>
+          <w:rFonts w:ascii="Plus Jakarta Sans" w:eastAsia="Plus Jakarta Sans" w:hAnsi="Plus Jakarta Sans" w:cs="Plus Jakarta Sans"/>
+          <w:sz w:val="24"/>
+          <w:szCs w:val="24"/>
+        </w:rPr>
+      </w:pPr>
+      <w:r>
+        <w:rPr>
+          <w:rFonts w:ascii="Plus Jakarta Sans" w:eastAsia="Plus Jakarta Sans" w:hAnsi="Plus Jakarta Sans" w:cs="Plus Jakarta Sans"/>
+          <w:sz w:val="24"/>
+          <w:szCs w:val="24"/>
+        </w:rPr>
+        <w:t>class Animal {</w:t>
+      </w:r>
+    </w:p>
+    <w:p>
+      <w:pPr>
+        <w:rPr>
+          <w:rFonts w:ascii="Plus Jakarta Sans" w:eastAsia="Plus Jakarta Sans" w:hAnsi="Plus Jakarta Sans" w:cs="Plus Jakarta Sans"/>
+          <w:sz w:val="24"/>
+          <w:szCs w:val="24"/>
+        </w:rPr>
+      </w:pPr>
+      <w:r>
+        <w:rPr>
+          <w:rFonts w:ascii="Plus Jakarta Sans" w:eastAsia="Plus Jakarta Sans" w:hAnsi="Plus Jakarta Sans" w:cs="Plus Jakarta Sans"/>
+          <w:sz w:val="24"/>
+          <w:szCs w:val="24"/>
+        </w:rPr>
+        <w:t xml:space="preserve">  constructor(name) {</w:t>
+      </w:r>
+    </w:p>
+    <w:p>
+      <w:pPr>
+        <w:rPr>
+          <w:rFonts w:ascii="Plus Jakarta Sans" w:eastAsia="Plus Jakarta Sans" w:hAnsi="Plus Jakarta Sans" w:cs="Plus Jakarta Sans"/>
+          <w:sz w:val="24"/>
+          <w:szCs w:val="24"/>
+        </w:rPr>
+      </w:pPr>
+      <w:r>
+        <w:rPr>
+          <w:rFonts w:ascii="Plus Jakarta Sans" w:eastAsia="Plus Jakarta Sans" w:hAnsi="Plus Jakarta Sans" w:cs="Plus Jakarta Sans"/>
+          <w:sz w:val="24"/>
+          <w:szCs w:val="24"/>
+        </w:rPr>
+        <w:t xml:space="preserve">    this.name = name;</w:t>
+      </w:r>
+    </w:p>
+    <w:p>
+      <w:pPr>
+        <w:rPr>
+          <w:rFonts w:ascii="Plus Jakarta Sans" w:eastAsia="Plus Jakarta Sans" w:hAnsi="Plus Jakarta Sans" w:cs="Plus Jakarta Sans"/>
+          <w:sz w:val="24"/>
+          <w:szCs w:val="24"/>
+        </w:rPr>
+      </w:pPr>
+      <w:r>
+        <w:rPr>
+          <w:rFonts w:ascii="Plus Jakarta Sans" w:eastAsia="Plus Jakarta Sans" w:hAnsi="Plus Jakarta Sans" w:cs="Plus Jakarta Sans"/>
+          <w:sz w:val="24"/>
+          <w:szCs w:val="24"/>
+        </w:rPr>
+        <w:t xml:space="preserve">  }</w:t>
+      </w:r>
+    </w:p>
+    <w:p>
+      <w:pPr>
+        <w:rPr>
+          <w:rFonts w:ascii="Plus Jakarta Sans" w:eastAsia="Plus Jakarta Sans" w:hAnsi="Plus Jakarta Sans" w:cs="Plus Jakarta Sans"/>
+          <w:sz w:val="24"/>
+          <w:szCs w:val="24"/>
+        </w:rPr>
+      </w:pPr>
+    </w:p>
+    <w:p>
+      <w:pPr>
+        <w:rPr>
+          <w:rFonts w:ascii="Plus Jakarta Sans" w:eastAsia="Plus Jakarta Sans" w:hAnsi="Plus Jakarta Sans" w:cs="Plus Jakarta Sans"/>
+          <w:sz w:val="24"/>
+          <w:szCs w:val="24"/>
+        </w:rPr>
+      </w:pPr>
+      <w:r>
+        <w:rPr>
+          <w:rFonts w:ascii="Plus Jakarta Sans" w:eastAsia="Plus Jakarta Sans" w:hAnsi="Plus Jakarta Sans" w:cs="Plus Jakarta Sans"/>
+          <w:sz w:val="24"/>
+          <w:szCs w:val="24"/>
+        </w:rPr>
+        <w:t xml:space="preserve">  eat() {</w:t>
+      </w:r>
+    </w:p>
+    <w:p>
+      <w:pPr>
+        <w:rPr>
+          <w:rFonts w:ascii="Plus Jakarta Sans" w:eastAsia="Plus Jakarta Sans" w:hAnsi="Plus Jakarta Sans" w:cs="Plus Jakarta Sans"/>
+          <w:sz w:val="24"/>
+          <w:szCs w:val="24"/>
+        </w:rPr>
+      </w:pPr>
+      <w:r>
+        <w:rPr>
+          <w:rFonts w:ascii="Plus Jakarta Sans" w:eastAsia="Plus Jakarta Sans" w:hAnsi="Plus Jakarta Sans" w:cs="Plus Jakarta Sans"/>
+          <w:sz w:val="24"/>
+          <w:szCs w:val="24"/>
+        </w:rPr>
+        <w:t xml:space="preserve">    console.log(`${this.name} is eating.`);</w:t>
+      </w:r>
+    </w:p>
+    <w:p>
+      <w:pPr>
+        <w:rPr>
+          <w:rFonts w:ascii="Plus Jakarta Sans" w:eastAsia="Plus Jakarta Sans" w:hAnsi="Plus Jakarta Sans" w:cs="Plus Jakarta Sans"/>
+          <w:sz w:val="24"/>
+          <w:szCs w:val="24"/>
+        </w:rPr>
+      </w:pPr>
+      <w:r>
+        <w:rPr>
+          <w:rFonts w:ascii="Plus Jakarta Sans" w:eastAsia="Plus Jakarta Sans" w:hAnsi="Plus Jakarta Sans" w:cs="Plus Jakarta Sans"/>
+          <w:sz w:val="24"/>
+          <w:szCs w:val="24"/>
+        </w:rPr>
+        <w:t xml:space="preserve">  }</w:t>
+      </w:r>
+    </w:p>
+    <w:p>
+      <w:pPr>
+        <w:rPr>
+          <w:rFonts w:ascii="Plus Jakarta Sans" w:eastAsia="Plus Jakarta Sans" w:hAnsi="Plus Jakarta Sans" w:cs="Plus Jakarta Sans"/>
+          <w:sz w:val="24"/>
+          <w:szCs w:val="24"/>
+        </w:rPr>
+      </w:pPr>
+      <w:r>
+        <w:rPr>
+          <w:rFonts w:ascii="Plus Jakarta Sans" w:eastAsia="Plus Jakarta Sans" w:hAnsi="Plus Jakarta Sans" w:cs="Plus Jakarta Sans"/>
+          <w:sz w:val="24"/>
+          <w:szCs w:val="24"/>
+        </w:rPr>
+        <w:t>}</w:t>
+      </w:r>
+    </w:p>
+    <w:p>
+      <w:pPr>
+        <w:rPr>
+          <w:rFonts w:ascii="Plus Jakarta Sans" w:eastAsia="Plus Jakarta Sans" w:hAnsi="Plus Jakarta Sans" w:cs="Plus Jakarta Sans"/>
+          <w:sz w:val="24"/>
+          <w:szCs w:val="24"/>
+        </w:rPr>
+      </w:pPr>
+    </w:p>
+    <w:p>
+      <w:pPr>
+        <w:rPr>
+          <w:rFonts w:ascii="Plus Jakarta Sans" w:eastAsia="Plus Jakarta Sans" w:hAnsi="Plus Jakarta Sans" w:cs="Plus Jakarta Sans"/>
+          <w:sz w:val="24"/>
+          <w:szCs w:val="24"/>
+        </w:rPr>
+      </w:pPr>
+      <w:r>
+        <w:rPr>
+          <w:rFonts w:ascii="Plus Jakarta Sans" w:eastAsia="Plus Jakarta Sans" w:hAnsi="Plus Jakarta Sans" w:cs="Plus Jakarta Sans"/>
+          <w:sz w:val="24"/>
+          <w:szCs w:val="24"/>
+        </w:rPr>
+        <w:t>// Child class</w:t>
+      </w:r>
+    </w:p>
+    <w:p>
+      <w:pPr>
+        <w:rPr>
+          <w:rFonts w:ascii="Plus Jakarta Sans" w:eastAsia="Plus Jakarta Sans" w:hAnsi="Plus Jakarta Sans" w:cs="Plus Jakarta Sans"/>
+          <w:sz w:val="24"/>
+          <w:szCs w:val="24"/>
+        </w:rPr>
+      </w:pPr>
+      <w:r>
+        <w:rPr>
+          <w:rFonts w:ascii="Plus Jakarta Sans" w:eastAsia="Plus Jakarta Sans" w:hAnsi="Plus Jakarta Sans" w:cs="Plus Jakarta Sans"/>
+          <w:sz w:val="24"/>
+          <w:szCs w:val="24"/>
+        </w:rPr>
+        <w:t>class Dog extends Animal {</w:t>
+      </w:r>
+    </w:p>
+    <w:p>
+      <w:pPr>
+        <w:rPr>
+          <w:rFonts w:ascii="Plus Jakarta Sans" w:eastAsia="Plus Jakarta Sans" w:hAnsi="Plus Jakarta Sans" w:cs="Plus Jakarta Sans"/>
+          <w:sz w:val="24"/>
+          <w:szCs w:val="24"/>
+        </w:rPr>
+      </w:pPr>
+      <w:r>
+        <w:rPr>
+          <w:rFonts w:ascii="Plus Jakarta Sans" w:eastAsia="Plus Jakarta Sans" w:hAnsi="Plus Jakarta Sans" w:cs="Plus Jakarta Sans"/>
+          <w:sz w:val="24"/>
+          <w:szCs w:val="24"/>
+        </w:rPr>
+        <w:t xml:space="preserve">  constructor(name, breed) {</w:t>
+      </w:r>
+    </w:p>
+    <w:p>
+      <w:pPr>
+        <w:rPr>
+          <w:rFonts w:ascii="Plus Jakarta Sans" w:eastAsia="Plus Jakarta Sans" w:hAnsi="Plus Jakarta Sans" w:cs="Plus Jakarta Sans"/>
+          <w:sz w:val="24"/>
+          <w:szCs w:val="24"/>
+        </w:rPr>
+      </w:pPr>
+      <w:r>
+        <w:rPr>
+          <w:rFonts w:ascii="Plus Jakarta Sans" w:eastAsia="Plus Jakarta Sans" w:hAnsi="Plus Jakarta Sans" w:cs="Plus Jakarta Sans"/>
+          <w:sz w:val="24"/>
+          <w:szCs w:val="24"/>
+        </w:rPr>
+        <w:t xml:space="preserve">    super(name); // Call parent constructor</w:t>
+      </w:r>
+    </w:p>
+    <w:p>
+      <w:pPr>
+        <w:rPr>
+          <w:rFonts w:ascii="Plus Jakarta Sans" w:eastAsia="Plus Jakarta Sans" w:hAnsi="Plus Jakarta Sans" w:cs="Plus Jakarta Sans"/>
+          <w:sz w:val="24"/>
+          <w:szCs w:val="24"/>
+        </w:rPr>
+      </w:pPr>
+      <w:r>
+        <w:rPr>
+          <w:rFonts w:ascii="Plus Jakarta Sans" w:eastAsia="Plus Jakarta Sans" w:hAnsi="Plus Jakarta Sans" w:cs="Plus Jakarta Sans"/>
+          <w:sz w:val="24"/>
+          <w:szCs w:val="24"/>
+        </w:rPr>
+        <w:t xml:space="preserve">    this.breed = breed;</w:t>
+      </w:r>
+    </w:p>
+    <w:p>
+      <w:pPr>
+        <w:rPr>
+          <w:rFonts w:ascii="Plus Jakarta Sans" w:eastAsia="Plus Jakarta Sans" w:hAnsi="Plus Jakarta Sans" w:cs="Plus Jakarta Sans"/>
+          <w:sz w:val="24"/>
+          <w:szCs w:val="24"/>
+        </w:rPr>
+      </w:pPr>
+      <w:r>
+        <w:rPr>
+          <w:rFonts w:ascii="Plus Jakarta Sans" w:eastAsia="Plus Jakarta Sans" w:hAnsi="Plus Jakarta Sans" w:cs="Plus Jakarta Sans"/>
+          <w:sz w:val="24"/>
+          <w:szCs w:val="24"/>
+        </w:rPr>
         <w:lastRenderedPageBreak/>
-        <w:t xml:space="preserve">  console.log(`${this.name} is eating.`);</w:t>
-      </w:r>
-    </w:p>
-    <w:p>
-      <w:pPr>
-        <w:rPr>
-          <w:rFonts w:ascii="Plus Jakarta Sans" w:eastAsia="Plus Jakarta Sans" w:hAnsi="Plus Jakarta Sans" w:cs="Plus Jakarta Sans"/>
-          <w:sz w:val="24"/>
-          <w:szCs w:val="24"/>
-        </w:rPr>
-      </w:pPr>
-      <w:r>
-        <w:rPr>
-          <w:rFonts w:ascii="Plus Jakarta Sans" w:eastAsia="Plus Jakarta Sans" w:hAnsi="Plus Jakarta Sans" w:cs="Plus Jakarta Sans"/>
-          <w:sz w:val="24"/>
-          <w:szCs w:val="24"/>
-        </w:rPr>
-        <w:t>};</w:t>
-      </w:r>
-    </w:p>
-    <w:p>
-      <w:pPr>
-        <w:rPr>
-          <w:rFonts w:ascii="Plus Jakarta Sans" w:eastAsia="Plus Jakarta Sans" w:hAnsi="Plus Jakarta Sans" w:cs="Plus Jakarta Sans"/>
-          <w:sz w:val="24"/>
-          <w:szCs w:val="24"/>
-        </w:rPr>
-      </w:pPr>
-    </w:p>
-    <w:p>
-      <w:pPr>
-        <w:rPr>
-          <w:rFonts w:ascii="Plus Jakarta Sans" w:eastAsia="Plus Jakarta Sans" w:hAnsi="Plus Jakarta Sans" w:cs="Plus Jakarta Sans"/>
-          <w:sz w:val="24"/>
-          <w:szCs w:val="24"/>
-        </w:rPr>
-      </w:pPr>
-      <w:r>
-        <w:rPr>
-          <w:rFonts w:ascii="Plus Jakarta Sans" w:eastAsia="Plus Jakarta Sans" w:hAnsi="Plus Jakarta Sans" w:cs="Plus Jakarta Sans"/>
-          <w:sz w:val="24"/>
-          <w:szCs w:val="24"/>
-        </w:rPr>
-        <w:t>// Child constructor</w:t>
-      </w:r>
-    </w:p>
-    <w:p>
-      <w:pPr>
-        <w:rPr>
-          <w:rFonts w:ascii="Plus Jakarta Sans" w:eastAsia="Plus Jakarta Sans" w:hAnsi="Plus Jakarta Sans" w:cs="Plus Jakarta Sans"/>
-          <w:sz w:val="24"/>
-          <w:szCs w:val="24"/>
-        </w:rPr>
-      </w:pPr>
-      <w:r>
-        <w:rPr>
-          <w:rFonts w:ascii="Plus Jakarta Sans" w:eastAsia="Plus Jakarta Sans" w:hAnsi="Plus Jakarta Sans" w:cs="Plus Jakarta Sans"/>
-          <w:sz w:val="24"/>
-          <w:szCs w:val="24"/>
-        </w:rPr>
-        <w:t>function Dog(name, breed) {</w:t>
-      </w:r>
-    </w:p>
-    <w:p>
-      <w:pPr>
-        <w:rPr>
-          <w:rFonts w:ascii="Plus Jakarta Sans" w:eastAsia="Plus Jakarta Sans" w:hAnsi="Plus Jakarta Sans" w:cs="Plus Jakarta Sans"/>
-          <w:sz w:val="24"/>
-          <w:szCs w:val="24"/>
-        </w:rPr>
-      </w:pPr>
-      <w:r>
-        <w:rPr>
-          <w:rFonts w:ascii="Plus Jakarta Sans" w:eastAsia="Plus Jakarta Sans" w:hAnsi="Plus Jakarta Sans" w:cs="Plus Jakarta Sans"/>
-          <w:sz w:val="24"/>
-          <w:szCs w:val="24"/>
-        </w:rPr>
-        <w:t xml:space="preserve">  Animal.call(this, name); // Call parent constructor</w:t>
-      </w:r>
-    </w:p>
-    <w:p>
-      <w:pPr>
-        <w:rPr>
-          <w:rFonts w:ascii="Plus Jakarta Sans" w:eastAsia="Plus Jakarta Sans" w:hAnsi="Plus Jakarta Sans" w:cs="Plus Jakarta Sans"/>
-          <w:sz w:val="24"/>
-          <w:szCs w:val="24"/>
-        </w:rPr>
-      </w:pPr>
-      <w:r>
-        <w:rPr>
-          <w:rFonts w:ascii="Plus Jakarta Sans" w:eastAsia="Plus Jakarta Sans" w:hAnsi="Plus Jakarta Sans" w:cs="Plus Jakarta Sans"/>
-          <w:sz w:val="24"/>
-          <w:szCs w:val="24"/>
-        </w:rPr>
-        <w:t xml:space="preserve">  this.breed = breed;</w:t>
-      </w:r>
-    </w:p>
-    <w:p>
-      <w:pPr>
-        <w:rPr>
-          <w:rFonts w:ascii="Plus Jakarta Sans" w:eastAsia="Plus Jakarta Sans" w:hAnsi="Plus Jakarta Sans" w:cs="Plus Jakarta Sans"/>
-          <w:sz w:val="24"/>
-          <w:szCs w:val="24"/>
-        </w:rPr>
-      </w:pPr>
-      <w:r>
-        <w:rPr>
-          <w:rFonts w:ascii="Plus Jakarta Sans" w:eastAsia="Plus Jakarta Sans" w:hAnsi="Plus Jakarta Sans" w:cs="Plus Jakarta Sans"/>
-          <w:sz w:val="24"/>
-          <w:szCs w:val="24"/>
-        </w:rPr>
-        <w:t>}</w:t>
-      </w:r>
-    </w:p>
-    <w:p>
-      <w:pPr>
-        <w:rPr>
-          <w:rFonts w:ascii="Plus Jakarta Sans" w:eastAsia="Plus Jakarta Sans" w:hAnsi="Plus Jakarta Sans" w:cs="Plus Jakarta Sans"/>
-          <w:sz w:val="24"/>
-          <w:szCs w:val="24"/>
-        </w:rPr>
-      </w:pPr>
-    </w:p>
-    <w:p>
-      <w:pPr>
-        <w:rPr>
-          <w:rFonts w:ascii="Plus Jakarta Sans" w:eastAsia="Plus Jakarta Sans" w:hAnsi="Plus Jakarta Sans" w:cs="Plus Jakarta Sans"/>
-          <w:sz w:val="24"/>
-          <w:szCs w:val="24"/>
-        </w:rPr>
-      </w:pPr>
-      <w:r>
-        <w:rPr>
-          <w:rFonts w:ascii="Plus Jakarta Sans" w:eastAsia="Plus Jakarta Sans" w:hAnsi="Plus Jakarta Sans" w:cs="Plus Jakarta Sans"/>
-          <w:sz w:val="24"/>
-          <w:szCs w:val="24"/>
-        </w:rPr>
-        <w:t>// Inherit from Animal</w:t>
-      </w:r>
-    </w:p>
-    <w:p>
-      <w:pPr>
-        <w:rPr>
-          <w:rFonts w:ascii="Plus Jakarta Sans" w:eastAsia="Plus Jakarta Sans" w:hAnsi="Plus Jakarta Sans" w:cs="Plus Jakarta Sans"/>
-          <w:sz w:val="24"/>
-          <w:szCs w:val="24"/>
-        </w:rPr>
-      </w:pPr>
-      <w:r>
-        <w:rPr>
-          <w:rFonts w:ascii="Plus Jakarta Sans" w:eastAsia="Plus Jakarta Sans" w:hAnsi="Plus Jakarta Sans" w:cs="Plus Jakarta Sans"/>
-          <w:sz w:val="24"/>
-          <w:szCs w:val="24"/>
-        </w:rPr>
-        <w:t>Dog.prototype = Object.create(Animal.prototype);</w:t>
-      </w:r>
-    </w:p>
-    <w:p>
-      <w:pPr>
-        <w:rPr>
-          <w:rFonts w:ascii="Plus Jakarta Sans" w:eastAsia="Plus Jakarta Sans" w:hAnsi="Plus Jakarta Sans" w:cs="Plus Jakarta Sans"/>
-          <w:sz w:val="24"/>
-          <w:szCs w:val="24"/>
-        </w:rPr>
-      </w:pPr>
-      <w:r>
-        <w:rPr>
-          <w:rFonts w:ascii="Plus Jakarta Sans" w:eastAsia="Plus Jakarta Sans" w:hAnsi="Plus Jakarta Sans" w:cs="Plus Jakarta Sans"/>
-          <w:sz w:val="24"/>
-          <w:szCs w:val="24"/>
-        </w:rPr>
-        <w:t>Dog.prototype.constructor = Dog;</w:t>
-      </w:r>
-    </w:p>
-    <w:p>
-      <w:pPr>
-        <w:rPr>
-          <w:rFonts w:ascii="Plus Jakarta Sans" w:eastAsia="Plus Jakarta Sans" w:hAnsi="Plus Jakarta Sans" w:cs="Plus Jakarta Sans"/>
-          <w:sz w:val="24"/>
-          <w:szCs w:val="24"/>
-        </w:rPr>
-      </w:pPr>
-    </w:p>
-    <w:p>
-      <w:pPr>
-        <w:rPr>
-          <w:rFonts w:ascii="Plus Jakarta Sans" w:eastAsia="Plus Jakarta Sans" w:hAnsi="Plus Jakarta Sans" w:cs="Plus Jakarta Sans"/>
-          <w:sz w:val="24"/>
-          <w:szCs w:val="24"/>
-        </w:rPr>
-      </w:pPr>
-      <w:r>
-        <w:rPr>
-          <w:rFonts w:ascii="Plus Jakarta Sans" w:eastAsia="Plus Jakarta Sans" w:hAnsi="Plus Jakarta Sans" w:cs="Plus Jakarta Sans"/>
-          <w:sz w:val="24"/>
-          <w:szCs w:val="24"/>
-        </w:rPr>
-        <w:t>// Child method</w:t>
-      </w:r>
-    </w:p>
-    <w:p>
-      <w:pPr>
-        <w:rPr>
-          <w:rFonts w:ascii="Plus Jakarta Sans" w:eastAsia="Plus Jakarta Sans" w:hAnsi="Plus Jakarta Sans" w:cs="Plus Jakarta Sans"/>
-          <w:sz w:val="24"/>
-          <w:szCs w:val="24"/>
-        </w:rPr>
-      </w:pPr>
-      <w:r>
-        <w:rPr>
-          <w:rFonts w:ascii="Plus Jakarta Sans" w:eastAsia="Plus Jakarta Sans" w:hAnsi="Plus Jakarta Sans" w:cs="Plus Jakarta Sans"/>
-          <w:sz w:val="24"/>
-          <w:szCs w:val="24"/>
-        </w:rPr>
-        <w:t>Dog.prototype.bark = function() {</w:t>
-      </w:r>
-    </w:p>
-    <w:p>
-      <w:pPr>
-        <w:rPr>
-          <w:rFonts w:ascii="Plus Jakarta Sans" w:eastAsia="Plus Jakarta Sans" w:hAnsi="Plus Jakarta Sans" w:cs="Plus Jakarta Sans"/>
-          <w:sz w:val="24"/>
-          <w:szCs w:val="24"/>
-        </w:rPr>
-      </w:pPr>
-      <w:r>
-        <w:rPr>
-          <w:rFonts w:ascii="Plus Jakarta Sans" w:eastAsia="Plus Jakarta Sans" w:hAnsi="Plus Jakarta Sans" w:cs="Plus Jakarta Sans"/>
-          <w:sz w:val="24"/>
-          <w:szCs w:val="24"/>
-        </w:rPr>
-        <w:t xml:space="preserve">  console.log(`${this.name} is barking.`);</w:t>
-      </w:r>
-    </w:p>
-    <w:p>
-      <w:pPr>
-        <w:rPr>
-          <w:rFonts w:ascii="Plus Jakarta Sans" w:eastAsia="Plus Jakarta Sans" w:hAnsi="Plus Jakarta Sans" w:cs="Plus Jakarta Sans"/>
-          <w:sz w:val="24"/>
-          <w:szCs w:val="24"/>
-        </w:rPr>
-      </w:pPr>
-      <w:r>
-        <w:rPr>
-          <w:rFonts w:ascii="Plus Jakarta Sans" w:eastAsia="Plus Jakarta Sans" w:hAnsi="Plus Jakarta Sans" w:cs="Plus Jakarta Sans"/>
-          <w:sz w:val="24"/>
-          <w:szCs w:val="24"/>
-        </w:rPr>
-        <w:t>};</w:t>
-      </w:r>
-    </w:p>
-    <w:p>
-      <w:pPr>
-        <w:rPr>
-          <w:rFonts w:ascii="Plus Jakarta Sans" w:eastAsia="Plus Jakarta Sans" w:hAnsi="Plus Jakarta Sans" w:cs="Plus Jakarta Sans"/>
-          <w:sz w:val="24"/>
-          <w:szCs w:val="24"/>
-        </w:rPr>
-      </w:pPr>
-    </w:p>
-    <w:p>
-      <w:pPr>
-        <w:rPr>
-          <w:rFonts w:ascii="Plus Jakarta Sans" w:eastAsia="Plus Jakarta Sans" w:hAnsi="Plus Jakarta Sans" w:cs="Plus Jakarta Sans"/>
-          <w:sz w:val="24"/>
-          <w:szCs w:val="24"/>
-        </w:rPr>
-      </w:pPr>
-      <w:r>
-        <w:rPr>
-          <w:rFonts w:ascii="Plus Jakarta Sans" w:eastAsia="Plus Jakarta Sans" w:hAnsi="Plus Jakarta Sans" w:cs="Plus Jakarta Sans"/>
-          <w:sz w:val="24"/>
-          <w:szCs w:val="24"/>
-        </w:rPr>
-        <w:t>const dog1 = new Dog('Buddy', 'Labrador');</w:t>
-      </w:r>
-    </w:p>
-    <w:p>
-      <w:pPr>
-        <w:rPr>
-          <w:rFonts w:ascii="Plus Jakarta Sans" w:eastAsia="Plus Jakarta Sans" w:hAnsi="Plus Jakarta Sans" w:cs="Plus Jakarta Sans"/>
-          <w:sz w:val="24"/>
-          <w:szCs w:val="24"/>
-        </w:rPr>
-      </w:pPr>
-      <w:r>
-        <w:rPr>
-          <w:rFonts w:ascii="Plus Jakarta Sans" w:eastAsia="Plus Jakarta Sans" w:hAnsi="Plus Jakarta Sans" w:cs="Plus Jakarta Sans"/>
-          <w:sz w:val="24"/>
-          <w:szCs w:val="24"/>
-        </w:rPr>
-        <w:t>dog1.eat();  // Buddy is eating.</w:t>
-      </w:r>
-    </w:p>
-    <w:p>
-      <w:pPr>
-        <w:rPr>
-          <w:rFonts w:ascii="Plus Jakarta Sans" w:eastAsia="Plus Jakarta Sans" w:hAnsi="Plus Jakarta Sans" w:cs="Plus Jakarta Sans"/>
-          <w:sz w:val="24"/>
-          <w:szCs w:val="24"/>
-        </w:rPr>
-      </w:pPr>
-      <w:r>
-        <w:rPr>
-          <w:rFonts w:ascii="Plus Jakarta Sans" w:eastAsia="Plus Jakarta Sans" w:hAnsi="Plus Jakarta Sans" w:cs="Plus Jakarta Sans"/>
-          <w:sz w:val="24"/>
-          <w:szCs w:val="24"/>
-        </w:rPr>
-        <w:t>dog1.bark(); // Buddy is barking.</w:t>
-      </w:r>
-    </w:p>
-    <w:p>
-      <w:pPr>
-        <w:rPr>
-          <w:rFonts w:ascii="Plus Jakarta Sans" w:eastAsia="Plus Jakarta Sans" w:hAnsi="Plus Jakarta Sans" w:cs="Plus Jakarta Sans"/>
-          <w:sz w:val="24"/>
-          <w:szCs w:val="24"/>
-        </w:rPr>
-      </w:pPr>
-    </w:p>
-    <w:p>
-      <w:pPr>
-        <w:rPr>
-          <w:rFonts w:ascii="Plus Jakarta Sans" w:eastAsia="Plus Jakarta Sans" w:hAnsi="Plus Jakarta Sans" w:cs="Plus Jakarta Sans"/>
-          <w:sz w:val="24"/>
-          <w:szCs w:val="24"/>
-        </w:rPr>
-      </w:pPr>
-      <w:r>
-        <w:rPr>
-          <w:rFonts w:ascii="Plus Jakarta Sans" w:eastAsia="Plus Jakarta Sans" w:hAnsi="Plus Jakarta Sans" w:cs="Plus Jakarta Sans"/>
-          <w:sz w:val="24"/>
-          <w:szCs w:val="24"/>
-        </w:rPr>
-        <w:t>Using ES6 class syntax:</w:t>
-      </w:r>
-    </w:p>
-    <w:p>
-      <w:pPr>
-        <w:rPr>
-          <w:rFonts w:ascii="Plus Jakarta Sans" w:eastAsia="Plus Jakarta Sans" w:hAnsi="Plus Jakarta Sans" w:cs="Plus Jakarta Sans"/>
-          <w:sz w:val="24"/>
-          <w:szCs w:val="24"/>
-        </w:rPr>
-      </w:pPr>
-      <w:r>
-        <w:rPr>
-          <w:rFonts w:ascii="Plus Jakarta Sans" w:eastAsia="Plus Jakarta Sans" w:hAnsi="Plus Jakarta Sans" w:cs="Plus Jakarta Sans"/>
-          <w:sz w:val="24"/>
-          <w:szCs w:val="24"/>
-        </w:rPr>
-        <w:t>// Parent class</w:t>
-      </w:r>
-    </w:p>
-    <w:p>
-      <w:pPr>
-        <w:rPr>
-          <w:rFonts w:ascii="Plus Jakarta Sans" w:eastAsia="Plus Jakarta Sans" w:hAnsi="Plus Jakarta Sans" w:cs="Plus Jakarta Sans"/>
-          <w:sz w:val="24"/>
-          <w:szCs w:val="24"/>
-        </w:rPr>
-      </w:pPr>
-      <w:r>
-        <w:rPr>
-          <w:rFonts w:ascii="Plus Jakarta Sans" w:eastAsia="Plus Jakarta Sans" w:hAnsi="Plus Jakarta Sans" w:cs="Plus Jakarta Sans"/>
-          <w:sz w:val="24"/>
-          <w:szCs w:val="24"/>
-        </w:rPr>
-        <w:t>class Animal {</w:t>
-      </w:r>
-    </w:p>
-    <w:p>
-      <w:pPr>
-        <w:rPr>
-          <w:rFonts w:ascii="Plus Jakarta Sans" w:eastAsia="Plus Jakarta Sans" w:hAnsi="Plus Jakarta Sans" w:cs="Plus Jakarta Sans"/>
-          <w:sz w:val="24"/>
-          <w:szCs w:val="24"/>
-        </w:rPr>
-      </w:pPr>
-      <w:r>
-        <w:rPr>
-          <w:rFonts w:ascii="Plus Jakarta Sans" w:eastAsia="Plus Jakarta Sans" w:hAnsi="Plus Jakarta Sans" w:cs="Plus Jakarta Sans"/>
-          <w:sz w:val="24"/>
-          <w:szCs w:val="24"/>
-        </w:rPr>
-        <w:t xml:space="preserve">  constructor(name) {</w:t>
-      </w:r>
-    </w:p>
-    <w:p>
-      <w:pPr>
-        <w:rPr>
-          <w:rFonts w:ascii="Plus Jakarta Sans" w:eastAsia="Plus Jakarta Sans" w:hAnsi="Plus Jakarta Sans" w:cs="Plus Jakarta Sans"/>
-          <w:sz w:val="24"/>
-          <w:szCs w:val="24"/>
-        </w:rPr>
-      </w:pPr>
-      <w:r>
-        <w:rPr>
-          <w:rFonts w:ascii="Plus Jakarta Sans" w:eastAsia="Plus Jakarta Sans" w:hAnsi="Plus Jakarta Sans" w:cs="Plus Jakarta Sans"/>
-          <w:sz w:val="24"/>
-          <w:szCs w:val="24"/>
-        </w:rPr>
-        <w:t xml:space="preserve">    this.name = name;</w:t>
-      </w:r>
-    </w:p>
-    <w:p>
-      <w:pPr>
-        <w:rPr>
-          <w:rFonts w:ascii="Plus Jakarta Sans" w:eastAsia="Plus Jakarta Sans" w:hAnsi="Plus Jakarta Sans" w:cs="Plus Jakarta Sans"/>
-          <w:sz w:val="24"/>
-          <w:szCs w:val="24"/>
-        </w:rPr>
-      </w:pPr>
-      <w:r>
-        <w:rPr>
-          <w:rFonts w:ascii="Plus Jakarta Sans" w:eastAsia="Plus Jakarta Sans" w:hAnsi="Plus Jakarta Sans" w:cs="Plus Jakarta Sans"/>
-          <w:sz w:val="24"/>
-          <w:szCs w:val="24"/>
-        </w:rPr>
         <w:t xml:space="preserve">  }</w:t>
       </w:r>
     </w:p>
@@ -4348,196 +4547,6 @@
           <w:szCs w:val="24"/>
         </w:rPr>
       </w:pPr>
-    </w:p>
-    <w:p>
-      <w:pPr>
-        <w:rPr>
-          <w:rFonts w:ascii="Plus Jakarta Sans" w:eastAsia="Plus Jakarta Sans" w:hAnsi="Plus Jakarta Sans" w:cs="Plus Jakarta Sans"/>
-          <w:sz w:val="24"/>
-          <w:szCs w:val="24"/>
-        </w:rPr>
-      </w:pPr>
-      <w:r>
-        <w:rPr>
-          <w:rFonts w:ascii="Plus Jakarta Sans" w:eastAsia="Plus Jakarta Sans" w:hAnsi="Plus Jakarta Sans" w:cs="Plus Jakarta Sans"/>
-          <w:sz w:val="24"/>
-          <w:szCs w:val="24"/>
-        </w:rPr>
-        <w:t xml:space="preserve">  eat() {</w:t>
-      </w:r>
-    </w:p>
-    <w:p>
-      <w:pPr>
-        <w:rPr>
-          <w:rFonts w:ascii="Plus Jakarta Sans" w:eastAsia="Plus Jakarta Sans" w:hAnsi="Plus Jakarta Sans" w:cs="Plus Jakarta Sans"/>
-          <w:sz w:val="24"/>
-          <w:szCs w:val="24"/>
-        </w:rPr>
-      </w:pPr>
-      <w:r>
-        <w:rPr>
-          <w:rFonts w:ascii="Plus Jakarta Sans" w:eastAsia="Plus Jakarta Sans" w:hAnsi="Plus Jakarta Sans" w:cs="Plus Jakarta Sans"/>
-          <w:sz w:val="24"/>
-          <w:szCs w:val="24"/>
-        </w:rPr>
-        <w:t xml:space="preserve">    console.log(`${this.name} is eating.`);</w:t>
-      </w:r>
-    </w:p>
-    <w:p>
-      <w:pPr>
-        <w:rPr>
-          <w:rFonts w:ascii="Plus Jakarta Sans" w:eastAsia="Plus Jakarta Sans" w:hAnsi="Plus Jakarta Sans" w:cs="Plus Jakarta Sans"/>
-          <w:sz w:val="24"/>
-          <w:szCs w:val="24"/>
-        </w:rPr>
-      </w:pPr>
-      <w:r>
-        <w:rPr>
-          <w:rFonts w:ascii="Plus Jakarta Sans" w:eastAsia="Plus Jakarta Sans" w:hAnsi="Plus Jakarta Sans" w:cs="Plus Jakarta Sans"/>
-          <w:sz w:val="24"/>
-          <w:szCs w:val="24"/>
-        </w:rPr>
-        <w:t xml:space="preserve">  }</w:t>
-      </w:r>
-    </w:p>
-    <w:p>
-      <w:pPr>
-        <w:rPr>
-          <w:rFonts w:ascii="Plus Jakarta Sans" w:eastAsia="Plus Jakarta Sans" w:hAnsi="Plus Jakarta Sans" w:cs="Plus Jakarta Sans"/>
-          <w:sz w:val="24"/>
-          <w:szCs w:val="24"/>
-        </w:rPr>
-      </w:pPr>
-      <w:r>
-        <w:rPr>
-          <w:rFonts w:ascii="Plus Jakarta Sans" w:eastAsia="Plus Jakarta Sans" w:hAnsi="Plus Jakarta Sans" w:cs="Plus Jakarta Sans"/>
-          <w:sz w:val="24"/>
-          <w:szCs w:val="24"/>
-        </w:rPr>
-        <w:t>}</w:t>
-      </w:r>
-    </w:p>
-    <w:p>
-      <w:pPr>
-        <w:rPr>
-          <w:rFonts w:ascii="Plus Jakarta Sans" w:eastAsia="Plus Jakarta Sans" w:hAnsi="Plus Jakarta Sans" w:cs="Plus Jakarta Sans"/>
-          <w:sz w:val="24"/>
-          <w:szCs w:val="24"/>
-        </w:rPr>
-      </w:pPr>
-    </w:p>
-    <w:p>
-      <w:pPr>
-        <w:rPr>
-          <w:rFonts w:ascii="Plus Jakarta Sans" w:eastAsia="Plus Jakarta Sans" w:hAnsi="Plus Jakarta Sans" w:cs="Plus Jakarta Sans"/>
-          <w:sz w:val="24"/>
-          <w:szCs w:val="24"/>
-        </w:rPr>
-      </w:pPr>
-      <w:r>
-        <w:rPr>
-          <w:rFonts w:ascii="Plus Jakarta Sans" w:eastAsia="Plus Jakarta Sans" w:hAnsi="Plus Jakarta Sans" w:cs="Plus Jakarta Sans"/>
-          <w:sz w:val="24"/>
-          <w:szCs w:val="24"/>
-        </w:rPr>
-        <w:t>// Child class</w:t>
-      </w:r>
-    </w:p>
-    <w:p>
-      <w:pPr>
-        <w:rPr>
-          <w:rFonts w:ascii="Plus Jakarta Sans" w:eastAsia="Plus Jakarta Sans" w:hAnsi="Plus Jakarta Sans" w:cs="Plus Jakarta Sans"/>
-          <w:sz w:val="24"/>
-          <w:szCs w:val="24"/>
-        </w:rPr>
-      </w:pPr>
-      <w:r>
-        <w:rPr>
-          <w:rFonts w:ascii="Plus Jakarta Sans" w:eastAsia="Plus Jakarta Sans" w:hAnsi="Plus Jakarta Sans" w:cs="Plus Jakarta Sans"/>
-          <w:sz w:val="24"/>
-          <w:szCs w:val="24"/>
-        </w:rPr>
-        <w:t>class Dog extends Animal {</w:t>
-      </w:r>
-    </w:p>
-    <w:p>
-      <w:pPr>
-        <w:rPr>
-          <w:rFonts w:ascii="Plus Jakarta Sans" w:eastAsia="Plus Jakarta Sans" w:hAnsi="Plus Jakarta Sans" w:cs="Plus Jakarta Sans"/>
-          <w:sz w:val="24"/>
-          <w:szCs w:val="24"/>
-        </w:rPr>
-      </w:pPr>
-      <w:r>
-        <w:rPr>
-          <w:rFonts w:ascii="Plus Jakarta Sans" w:eastAsia="Plus Jakarta Sans" w:hAnsi="Plus Jakarta Sans" w:cs="Plus Jakarta Sans"/>
-          <w:sz w:val="24"/>
-          <w:szCs w:val="24"/>
-        </w:rPr>
-        <w:t xml:space="preserve">  constructor(name, breed) {</w:t>
-      </w:r>
-    </w:p>
-    <w:p>
-      <w:pPr>
-        <w:rPr>
-          <w:rFonts w:ascii="Plus Jakarta Sans" w:eastAsia="Plus Jakarta Sans" w:hAnsi="Plus Jakarta Sans" w:cs="Plus Jakarta Sans"/>
-          <w:sz w:val="24"/>
-          <w:szCs w:val="24"/>
-        </w:rPr>
-      </w:pPr>
-      <w:r>
-        <w:rPr>
-          <w:rFonts w:ascii="Plus Jakarta Sans" w:eastAsia="Plus Jakarta Sans" w:hAnsi="Plus Jakarta Sans" w:cs="Plus Jakarta Sans"/>
-          <w:sz w:val="24"/>
-          <w:szCs w:val="24"/>
-        </w:rPr>
-        <w:t xml:space="preserve">    super(name); // Call parent constructor</w:t>
-      </w:r>
-    </w:p>
-    <w:p>
-      <w:pPr>
-        <w:rPr>
-          <w:rFonts w:ascii="Plus Jakarta Sans" w:eastAsia="Plus Jakarta Sans" w:hAnsi="Plus Jakarta Sans" w:cs="Plus Jakarta Sans"/>
-          <w:sz w:val="24"/>
-          <w:szCs w:val="24"/>
-        </w:rPr>
-      </w:pPr>
-      <w:r>
-        <w:rPr>
-          <w:rFonts w:ascii="Plus Jakarta Sans" w:eastAsia="Plus Jakarta Sans" w:hAnsi="Plus Jakarta Sans" w:cs="Plus Jakarta Sans"/>
-          <w:sz w:val="24"/>
-          <w:szCs w:val="24"/>
-        </w:rPr>
-        <w:t xml:space="preserve">    this.breed = breed;</w:t>
-      </w:r>
-    </w:p>
-    <w:p>
-      <w:pPr>
-        <w:rPr>
-          <w:rFonts w:ascii="Plus Jakarta Sans" w:eastAsia="Plus Jakarta Sans" w:hAnsi="Plus Jakarta Sans" w:cs="Plus Jakarta Sans"/>
-          <w:sz w:val="24"/>
-          <w:szCs w:val="24"/>
-        </w:rPr>
-      </w:pPr>
-      <w:r>
-        <w:rPr>
-          <w:rFonts w:ascii="Plus Jakarta Sans" w:eastAsia="Plus Jakarta Sans" w:hAnsi="Plus Jakarta Sans" w:cs="Plus Jakarta Sans"/>
-          <w:sz w:val="24"/>
-          <w:szCs w:val="24"/>
-        </w:rPr>
-        <w:t xml:space="preserve">  }</w:t>
-      </w:r>
-    </w:p>
-    <w:p>
-      <w:pPr>
-        <w:rPr>
-          <w:rFonts w:ascii="Plus Jakarta Sans" w:eastAsia="Plus Jakarta Sans" w:hAnsi="Plus Jakarta Sans" w:cs="Plus Jakarta Sans"/>
-          <w:sz w:val="24"/>
-          <w:szCs w:val="24"/>
-        </w:rPr>
-      </w:pPr>
-      <w:bookmarkStart w:id="1" w:name="_GoBack"/>
-      <w:bookmarkEnd w:id="1"/>
     </w:p>
     <w:p>
       <w:pPr>
@@ -5764,6 +5773,7 @@
           <w:sz w:val="24"/>
           <w:szCs w:val="24"/>
         </w:rPr>
+        <w:lastRenderedPageBreak/>
         <w:t xml:space="preserve">          id="increment"</w:t>
       </w:r>
     </w:p>
@@ -5783,7 +5793,6 @@
           <w:sz w:val="24"/>
           <w:szCs w:val="24"/>
         </w:rPr>
-        <w:lastRenderedPageBreak/>
         <w:t xml:space="preserve">          class="py-4 px-8 text-lg bg-indigo-500 text-white rounded-lg transition duration-200 hover:bg-indigo-600 active:scale-95"</w:t>
       </w:r>
     </w:p>
@@ -6215,6 +6224,8 @@
         </w:rPr>
         <w:t xml:space="preserve">  increment() {</w:t>
       </w:r>
+      <w:bookmarkStart w:id="1" w:name="_GoBack"/>
+      <w:bookmarkEnd w:id="1"/>
     </w:p>
     <w:p>
       <w:pPr>

</xml_diff>